<commit_message>
Updated Angry Blox assignment
</commit_message>
<xml_diff>
--- a/Angry Blox/README.docx
+++ b/Angry Blox/README.docx
@@ -1,6 +1,6 @@
 
 <file path=word/document.xml><?xml version="1.0" encoding="utf-8"?>
-<w:document xmlns:wpc="http://schemas.microsoft.com/office/word/2010/wordprocessingCanvas" xmlns:cx="http://schemas.microsoft.com/office/drawing/2014/chartex" xmlns:cx1="http://schemas.microsoft.com/office/drawing/2015/9/8/chartex" xmlns:cx2="http://schemas.microsoft.com/office/drawing/2015/10/21/chartex" xmlns:cx3="http://schemas.microsoft.com/office/drawing/2016/5/9/chartex" xmlns:cx4="http://schemas.microsoft.com/office/drawing/2016/5/10/chartex" xmlns:cx5="http://schemas.microsoft.com/office/drawing/2016/5/11/chartex" xmlns:cx6="http://schemas.microsoft.com/office/drawing/2016/5/12/chartex" xmlns:cx7="http://schemas.microsoft.com/office/drawing/2016/5/13/chartex" xmlns:cx8="http://schemas.microsoft.com/office/drawing/2016/5/14/chartex" xmlns:mc="http://schemas.openxmlformats.org/markup-compatibility/2006" xmlns:aink="http://schemas.microsoft.com/office/drawing/2016/ink" xmlns:am3d="http://schemas.microsoft.com/office/drawing/2017/model3d" xmlns:o="urn:schemas-microsoft-com:office:office" xmlns:r="http://schemas.openxmlformats.org/officeDocument/2006/relationships" xmlns:m="http://schemas.openxmlformats.org/officeDocument/2006/math" xmlns:v="urn:schemas-microsoft-com:vml" xmlns:wp14="http://schemas.microsoft.com/office/word/2010/wordprocessingDrawing" xmlns:wp="http://schemas.openxmlformats.org/drawingml/2006/wordprocessingDrawing" xmlns:w10="urn:schemas-microsoft-com:office:word" xmlns:w="http://schemas.openxmlformats.org/wordprocessingml/2006/main" xmlns:w14="http://schemas.microsoft.com/office/word/2010/wordml" xmlns:w15="http://schemas.microsoft.com/office/word/2012/wordml" xmlns:w16cex="http://schemas.microsoft.com/office/word/2018/wordml/cex" xmlns:w16cid="http://schemas.microsoft.com/office/word/2016/wordml/cid" xmlns:w16="http://schemas.microsoft.com/office/word/2018/wordml" xmlns:w16sdtdh="http://schemas.microsoft.com/office/word/2020/wordml/sdtdatahash" xmlns:w16se="http://schemas.microsoft.com/office/word/2015/wordml/symex" xmlns:wpg="http://schemas.microsoft.com/office/word/2010/wordprocessingGroup" xmlns:wpi="http://schemas.microsoft.com/office/word/2010/wordprocessingInk" xmlns:wne="http://schemas.microsoft.com/office/word/2006/wordml" xmlns:wps="http://schemas.microsoft.com/office/word/2010/wordprocessingShape" mc:Ignorable="w14 w15 w16se w16cid w16 w16cex w16sdtdh wp14">
+<w:document xmlns:wpc="http://schemas.microsoft.com/office/word/2010/wordprocessingCanvas" xmlns:cx="http://schemas.microsoft.com/office/drawing/2014/chartex" xmlns:cx1="http://schemas.microsoft.com/office/drawing/2015/9/8/chartex" xmlns:cx2="http://schemas.microsoft.com/office/drawing/2015/10/21/chartex" xmlns:cx3="http://schemas.microsoft.com/office/drawing/2016/5/9/chartex" xmlns:cx4="http://schemas.microsoft.com/office/drawing/2016/5/10/chartex" xmlns:cx5="http://schemas.microsoft.com/office/drawing/2016/5/11/chartex" xmlns:cx6="http://schemas.microsoft.com/office/drawing/2016/5/12/chartex" xmlns:cx7="http://schemas.microsoft.com/office/drawing/2016/5/13/chartex" xmlns:cx8="http://schemas.microsoft.com/office/drawing/2016/5/14/chartex" xmlns:mc="http://schemas.openxmlformats.org/markup-compatibility/2006" xmlns:aink="http://schemas.microsoft.com/office/drawing/2016/ink" xmlns:am3d="http://schemas.microsoft.com/office/drawing/2017/model3d" xmlns:o="urn:schemas-microsoft-com:office:office" xmlns:oel="http://schemas.microsoft.com/office/2019/extlst" xmlns:r="http://schemas.openxmlformats.org/officeDocument/2006/relationships" xmlns:m="http://schemas.openxmlformats.org/officeDocument/2006/math" xmlns:v="urn:schemas-microsoft-com:vml" xmlns:wp14="http://schemas.microsoft.com/office/word/2010/wordprocessingDrawing" xmlns:wp="http://schemas.openxmlformats.org/drawingml/2006/wordprocessingDrawing" xmlns:w10="urn:schemas-microsoft-com:office:word" xmlns:w="http://schemas.openxmlformats.org/wordprocessingml/2006/main" xmlns:w14="http://schemas.microsoft.com/office/word/2010/wordml" xmlns:w15="http://schemas.microsoft.com/office/word/2012/wordml" xmlns:w16cex="http://schemas.microsoft.com/office/word/2018/wordml/cex" xmlns:w16cid="http://schemas.microsoft.com/office/word/2016/wordml/cid" xmlns:w16="http://schemas.microsoft.com/office/word/2018/wordml" xmlns:w16sdtdh="http://schemas.microsoft.com/office/word/2020/wordml/sdtdatahash" xmlns:w16se="http://schemas.microsoft.com/office/word/2015/wordml/symex" xmlns:wpg="http://schemas.microsoft.com/office/word/2010/wordprocessingGroup" xmlns:wpi="http://schemas.microsoft.com/office/word/2010/wordprocessingInk" xmlns:wne="http://schemas.microsoft.com/office/word/2006/wordml" xmlns:wps="http://schemas.microsoft.com/office/word/2010/wordprocessingShape" mc:Ignorable="w14 w15 w16se w16cid w16 w16cex w16sdtdh wp14">
   <w:body>
     <w:p>
       <w:pPr>
@@ -442,6 +442,29 @@
         <w:pStyle w:val="Heading1"/>
       </w:pPr>
       <w:r>
+        <w:t>Making sure your code doesn’t have issues</w:t>
+      </w:r>
+    </w:p>
+    <w:p>
+      <w:r>
+        <w:t>Now you want to make sure you code doesn’t have any errors in it.  First, let’s make sure it compiles without any warnings.  In Visual Studio, choose Build&gt;Rebuild Solution from the menu and make sure the error list at the bottom of the window doesn’t have any errors or compiler warnings.</w:t>
+      </w:r>
+    </w:p>
+    <w:p>
+      <w:r>
+        <w:t>Now go to the Unity window and find the Unity “Console”.  You’ll find it in the Console tab in the bottom pane of the window.  This is where exceptions get printed if your code throws and exception.  You can also display messages here manually using Unity’s Debug.Log() method.  However, the final code you turn in for your project should not call Debug.Log() or otherwise print any messages in the console window.</w:t>
+      </w:r>
+    </w:p>
+    <w:p>
+      <w:r>
+        <w:t>Run your project.  Let it run for a minute or so, pressing buttons and moving the joysticks around, just to make sure no errors happen and you don’t have any Debug.Log() calls left.</w:t>
+      </w:r>
+    </w:p>
+    <w:p>
+      <w:pPr>
+        <w:pStyle w:val="Heading1"/>
+      </w:pPr>
+      <w:r>
         <w:t xml:space="preserve">IMPORTANT: </w:t>
       </w:r>
       <w:r>
@@ -474,6 +497,7 @@
         </w:numPr>
       </w:pPr>
       <w:r>
+        <w:lastRenderedPageBreak/>
         <w:t xml:space="preserve">Copy </w:t>
       </w:r>
       <w:r>
@@ -563,7 +587,7 @@
 </file>
 
 <file path=word/numbering.xml><?xml version="1.0" encoding="utf-8"?>
-<w:numbering xmlns:wpc="http://schemas.microsoft.com/office/word/2010/wordprocessingCanvas" xmlns:cx="http://schemas.microsoft.com/office/drawing/2014/chartex" xmlns:cx1="http://schemas.microsoft.com/office/drawing/2015/9/8/chartex" xmlns:cx2="http://schemas.microsoft.com/office/drawing/2015/10/21/chartex" xmlns:cx3="http://schemas.microsoft.com/office/drawing/2016/5/9/chartex" xmlns:cx4="http://schemas.microsoft.com/office/drawing/2016/5/10/chartex" xmlns:cx5="http://schemas.microsoft.com/office/drawing/2016/5/11/chartex" xmlns:cx6="http://schemas.microsoft.com/office/drawing/2016/5/12/chartex" xmlns:cx7="http://schemas.microsoft.com/office/drawing/2016/5/13/chartex" xmlns:cx8="http://schemas.microsoft.com/office/drawing/2016/5/14/chartex" xmlns:mc="http://schemas.openxmlformats.org/markup-compatibility/2006" xmlns:aink="http://schemas.microsoft.com/office/drawing/2016/ink" xmlns:am3d="http://schemas.microsoft.com/office/drawing/2017/model3d" xmlns:o="urn:schemas-microsoft-com:office:office" xmlns:r="http://schemas.openxmlformats.org/officeDocument/2006/relationships" xmlns:m="http://schemas.openxmlformats.org/officeDocument/2006/math" xmlns:v="urn:schemas-microsoft-com:vml" xmlns:wp14="http://schemas.microsoft.com/office/word/2010/wordprocessingDrawing" xmlns:wp="http://schemas.openxmlformats.org/drawingml/2006/wordprocessingDrawing" xmlns:w10="urn:schemas-microsoft-com:office:word" xmlns:w="http://schemas.openxmlformats.org/wordprocessingml/2006/main" xmlns:w14="http://schemas.microsoft.com/office/word/2010/wordml" xmlns:w15="http://schemas.microsoft.com/office/word/2012/wordml" xmlns:w16cex="http://schemas.microsoft.com/office/word/2018/wordml/cex" xmlns:w16cid="http://schemas.microsoft.com/office/word/2016/wordml/cid" xmlns:w16="http://schemas.microsoft.com/office/word/2018/wordml" xmlns:w16sdtdh="http://schemas.microsoft.com/office/word/2020/wordml/sdtdatahash" xmlns:w16se="http://schemas.microsoft.com/office/word/2015/wordml/symex" xmlns:wpg="http://schemas.microsoft.com/office/word/2010/wordprocessingGroup" xmlns:wpi="http://schemas.microsoft.com/office/word/2010/wordprocessingInk" xmlns:wne="http://schemas.microsoft.com/office/word/2006/wordml" xmlns:wps="http://schemas.microsoft.com/office/word/2010/wordprocessingShape" mc:Ignorable="w14 w15 w16se w16cid w16 w16cex w16sdtdh wp14">
+<w:numbering xmlns:wpc="http://schemas.microsoft.com/office/word/2010/wordprocessingCanvas" xmlns:cx="http://schemas.microsoft.com/office/drawing/2014/chartex" xmlns:cx1="http://schemas.microsoft.com/office/drawing/2015/9/8/chartex" xmlns:cx2="http://schemas.microsoft.com/office/drawing/2015/10/21/chartex" xmlns:cx3="http://schemas.microsoft.com/office/drawing/2016/5/9/chartex" xmlns:cx4="http://schemas.microsoft.com/office/drawing/2016/5/10/chartex" xmlns:cx5="http://schemas.microsoft.com/office/drawing/2016/5/11/chartex" xmlns:cx6="http://schemas.microsoft.com/office/drawing/2016/5/12/chartex" xmlns:cx7="http://schemas.microsoft.com/office/drawing/2016/5/13/chartex" xmlns:cx8="http://schemas.microsoft.com/office/drawing/2016/5/14/chartex" xmlns:mc="http://schemas.openxmlformats.org/markup-compatibility/2006" xmlns:aink="http://schemas.microsoft.com/office/drawing/2016/ink" xmlns:am3d="http://schemas.microsoft.com/office/drawing/2017/model3d" xmlns:o="urn:schemas-microsoft-com:office:office" xmlns:oel="http://schemas.microsoft.com/office/2019/extlst" xmlns:r="http://schemas.openxmlformats.org/officeDocument/2006/relationships" xmlns:m="http://schemas.openxmlformats.org/officeDocument/2006/math" xmlns:v="urn:schemas-microsoft-com:vml" xmlns:wp14="http://schemas.microsoft.com/office/word/2010/wordprocessingDrawing" xmlns:wp="http://schemas.openxmlformats.org/drawingml/2006/wordprocessingDrawing" xmlns:w10="urn:schemas-microsoft-com:office:word" xmlns:w="http://schemas.openxmlformats.org/wordprocessingml/2006/main" xmlns:w14="http://schemas.microsoft.com/office/word/2010/wordml" xmlns:w15="http://schemas.microsoft.com/office/word/2012/wordml" xmlns:w16cex="http://schemas.microsoft.com/office/word/2018/wordml/cex" xmlns:w16cid="http://schemas.microsoft.com/office/word/2016/wordml/cid" xmlns:w16="http://schemas.microsoft.com/office/word/2018/wordml" xmlns:w16sdtdh="http://schemas.microsoft.com/office/word/2020/wordml/sdtdatahash" xmlns:w16se="http://schemas.microsoft.com/office/word/2015/wordml/symex" xmlns:wpg="http://schemas.microsoft.com/office/word/2010/wordprocessingGroup" xmlns:wpi="http://schemas.microsoft.com/office/word/2010/wordprocessingInk" xmlns:wne="http://schemas.microsoft.com/office/word/2006/wordml" xmlns:wps="http://schemas.microsoft.com/office/word/2010/wordprocessingShape" mc:Ignorable="w14 w15 w16se w16cid w16 w16cex w16sdtdh wp14">
   <w:abstractNum w:abstractNumId="0" w15:restartNumberingAfterBreak="0">
     <w:nsid w:val="2705307D"/>
     <w:multiLevelType w:val="hybridMultilevel"/>
@@ -1242,22 +1266,22 @@
       </w:rPr>
     </w:lvl>
   </w:abstractNum>
-  <w:num w:numId="1">
+  <w:num w:numId="1" w16cid:durableId="986207579">
     <w:abstractNumId w:val="4"/>
   </w:num>
-  <w:num w:numId="2">
+  <w:num w:numId="2" w16cid:durableId="1934975505">
     <w:abstractNumId w:val="3"/>
   </w:num>
-  <w:num w:numId="3">
+  <w:num w:numId="3" w16cid:durableId="919411689">
     <w:abstractNumId w:val="2"/>
   </w:num>
-  <w:num w:numId="4">
+  <w:num w:numId="4" w16cid:durableId="2064789349">
     <w:abstractNumId w:val="0"/>
   </w:num>
-  <w:num w:numId="5">
+  <w:num w:numId="5" w16cid:durableId="2145809708">
     <w:abstractNumId w:val="1"/>
   </w:num>
-  <w:num w:numId="6">
+  <w:num w:numId="6" w16cid:durableId="174005536">
     <w:abstractNumId w:val="5"/>
   </w:num>
 </w:numbering>

</xml_diff>

<commit_message>
Updated Angry Blox for current unity
</commit_message>
<xml_diff>
--- a/Angry Blox/README.docx
+++ b/Angry Blox/README.docx
@@ -1,6 +1,6 @@
 
 <file path=word/document.xml><?xml version="1.0" encoding="utf-8"?>
-<w:document xmlns:wpc="http://schemas.microsoft.com/office/word/2010/wordprocessingCanvas" xmlns:cx="http://schemas.microsoft.com/office/drawing/2014/chartex" xmlns:cx1="http://schemas.microsoft.com/office/drawing/2015/9/8/chartex" xmlns:cx2="http://schemas.microsoft.com/office/drawing/2015/10/21/chartex" xmlns:cx3="http://schemas.microsoft.com/office/drawing/2016/5/9/chartex" xmlns:cx4="http://schemas.microsoft.com/office/drawing/2016/5/10/chartex" xmlns:cx5="http://schemas.microsoft.com/office/drawing/2016/5/11/chartex" xmlns:cx6="http://schemas.microsoft.com/office/drawing/2016/5/12/chartex" xmlns:cx7="http://schemas.microsoft.com/office/drawing/2016/5/13/chartex" xmlns:cx8="http://schemas.microsoft.com/office/drawing/2016/5/14/chartex" xmlns:mc="http://schemas.openxmlformats.org/markup-compatibility/2006" xmlns:aink="http://schemas.microsoft.com/office/drawing/2016/ink" xmlns:am3d="http://schemas.microsoft.com/office/drawing/2017/model3d" xmlns:o="urn:schemas-microsoft-com:office:office" xmlns:oel="http://schemas.microsoft.com/office/2019/extlst" xmlns:r="http://schemas.openxmlformats.org/officeDocument/2006/relationships" xmlns:m="http://schemas.openxmlformats.org/officeDocument/2006/math" xmlns:v="urn:schemas-microsoft-com:vml" xmlns:wp14="http://schemas.microsoft.com/office/word/2010/wordprocessingDrawing" xmlns:wp="http://schemas.openxmlformats.org/drawingml/2006/wordprocessingDrawing" xmlns:w10="urn:schemas-microsoft-com:office:word" xmlns:w="http://schemas.openxmlformats.org/wordprocessingml/2006/main" xmlns:w14="http://schemas.microsoft.com/office/word/2010/wordml" xmlns:w15="http://schemas.microsoft.com/office/word/2012/wordml" xmlns:w16cex="http://schemas.microsoft.com/office/word/2018/wordml/cex" xmlns:w16cid="http://schemas.microsoft.com/office/word/2016/wordml/cid" xmlns:w16="http://schemas.microsoft.com/office/word/2018/wordml" xmlns:w16sdtdh="http://schemas.microsoft.com/office/word/2020/wordml/sdtdatahash" xmlns:w16se="http://schemas.microsoft.com/office/word/2015/wordml/symex" xmlns:wpg="http://schemas.microsoft.com/office/word/2010/wordprocessingGroup" xmlns:wpi="http://schemas.microsoft.com/office/word/2010/wordprocessingInk" xmlns:wne="http://schemas.microsoft.com/office/word/2006/wordml" xmlns:wps="http://schemas.microsoft.com/office/word/2010/wordprocessingShape" mc:Ignorable="w14 w15 w16se w16cid w16 w16cex w16sdtdh wp14">
+<w:document xmlns:wpc="http://schemas.microsoft.com/office/word/2010/wordprocessingCanvas" xmlns:cx="http://schemas.microsoft.com/office/drawing/2014/chartex" xmlns:cx1="http://schemas.microsoft.com/office/drawing/2015/9/8/chartex" xmlns:cx2="http://schemas.microsoft.com/office/drawing/2015/10/21/chartex" xmlns:cx3="http://schemas.microsoft.com/office/drawing/2016/5/9/chartex" xmlns:cx4="http://schemas.microsoft.com/office/drawing/2016/5/10/chartex" xmlns:cx5="http://schemas.microsoft.com/office/drawing/2016/5/11/chartex" xmlns:cx6="http://schemas.microsoft.com/office/drawing/2016/5/12/chartex" xmlns:cx7="http://schemas.microsoft.com/office/drawing/2016/5/13/chartex" xmlns:cx8="http://schemas.microsoft.com/office/drawing/2016/5/14/chartex" xmlns:mc="http://schemas.openxmlformats.org/markup-compatibility/2006" xmlns:aink="http://schemas.microsoft.com/office/drawing/2016/ink" xmlns:am3d="http://schemas.microsoft.com/office/drawing/2017/model3d" xmlns:o="urn:schemas-microsoft-com:office:office" xmlns:oel="http://schemas.microsoft.com/office/2019/extlst" xmlns:r="http://schemas.openxmlformats.org/officeDocument/2006/relationships" xmlns:m="http://schemas.openxmlformats.org/officeDocument/2006/math" xmlns:v="urn:schemas-microsoft-com:vml" xmlns:wp14="http://schemas.microsoft.com/office/word/2010/wordprocessingDrawing" xmlns:wp="http://schemas.openxmlformats.org/drawingml/2006/wordprocessingDrawing" xmlns:w10="urn:schemas-microsoft-com:office:word" xmlns:w="http://schemas.openxmlformats.org/wordprocessingml/2006/main" xmlns:w14="http://schemas.microsoft.com/office/word/2010/wordml" xmlns:w15="http://schemas.microsoft.com/office/word/2012/wordml" xmlns:w16cex="http://schemas.microsoft.com/office/word/2018/wordml/cex" xmlns:w16cid="http://schemas.microsoft.com/office/word/2016/wordml/cid" xmlns:w16="http://schemas.microsoft.com/office/word/2018/wordml" xmlns:w16du="http://schemas.microsoft.com/office/word/2023/wordml/word16du" xmlns:w16sdtdh="http://schemas.microsoft.com/office/word/2020/wordml/sdtdatahash" xmlns:w16sdtfl="http://schemas.microsoft.com/office/word/2024/wordml/sdtformatlock" xmlns:w16se="http://schemas.microsoft.com/office/word/2015/wordml/symex" xmlns:wpg="http://schemas.microsoft.com/office/word/2010/wordprocessingGroup" xmlns:wpi="http://schemas.microsoft.com/office/word/2010/wordprocessingInk" xmlns:wne="http://schemas.microsoft.com/office/word/2006/wordml" xmlns:wps="http://schemas.microsoft.com/office/word/2010/wordprocessingShape" mc:Ignorable="w14 w15 w16se w16cid w16 w16cex w16sdtdh w16sdtfl w16du wp14">
   <w:body>
     <w:p>
       <w:pPr>
@@ -70,13 +70,8 @@
     </w:p>
     <w:p>
       <w:r>
-        <w:t xml:space="preserve">Begin by reading the code and familiarizing yourself with its </w:t>
-      </w:r>
-      <w:proofErr w:type="gramStart"/>
-      <w:r>
-        <w:t>operation</w:t>
-      </w:r>
-      <w:proofErr w:type="gramEnd"/>
+        <w:t>Begin by reading the code and familiarizing yourself with its operation</w:t>
+      </w:r>
     </w:p>
     <w:p>
       <w:pPr>
@@ -242,11 +237,19 @@
       <w:r>
         <w:t xml:space="preserve"> method to call the </w:t>
       </w:r>
-      <w:r>
-        <w:rPr>
-          <w:rFonts w:ascii="Consolas" w:hAnsi="Consolas"/>
-        </w:rPr>
-        <w:t>Scored()</w:t>
+      <w:proofErr w:type="gramStart"/>
+      <w:r>
+        <w:rPr>
+          <w:rFonts w:ascii="Consolas" w:hAnsi="Consolas"/>
+        </w:rPr>
+        <w:t>Scored(</w:t>
+      </w:r>
+      <w:proofErr w:type="gramEnd"/>
+      <w:r>
+        <w:rPr>
+          <w:rFonts w:ascii="Consolas" w:hAnsi="Consolas"/>
+        </w:rPr>
+        <w:t>)</w:t>
       </w:r>
       <w:r>
         <w:t xml:space="preserve"> procedure when the </w:t>
@@ -371,19 +374,11 @@
       <w:r>
         <w:t xml:space="preserve"> </w:t>
       </w:r>
-      <w:proofErr w:type="gramStart"/>
-      <w:r>
-        <w:rPr>
-          <w:rFonts w:ascii="Consolas" w:hAnsi="Consolas"/>
-        </w:rPr>
-        <w:t>Scored(</w:t>
-      </w:r>
-      <w:proofErr w:type="gramEnd"/>
-      <w:r>
-        <w:rPr>
-          <w:rFonts w:ascii="Consolas" w:hAnsi="Consolas"/>
-        </w:rPr>
-        <w:t>)</w:t>
+      <w:r>
+        <w:rPr>
+          <w:rFonts w:ascii="Consolas" w:hAnsi="Consolas"/>
+        </w:rPr>
+        <w:t>Scored()</w:t>
       </w:r>
       <w:r>
         <w:t xml:space="preserve"> sho</w:t>
@@ -526,13 +521,8 @@
         <w:t>PointEffector2D</w:t>
       </w:r>
       <w:r>
-        <w:t xml:space="preserve"> to generate a repulsive force when the box </w:t>
-      </w:r>
-      <w:proofErr w:type="gramStart"/>
-      <w:r>
-        <w:t>detonates</w:t>
-      </w:r>
-      <w:proofErr w:type="gramEnd"/>
+        <w:t xml:space="preserve"> to generate a repulsive force when the box detonates</w:t>
+      </w:r>
     </w:p>
     <w:p>
       <w:pPr>
@@ -600,9 +590,14 @@
           <w:numId w:val="5"/>
         </w:numPr>
       </w:pPr>
+      <w:proofErr w:type="gramStart"/>
       <w:r>
         <w:lastRenderedPageBreak/>
-        <w:t>A method, let’</w:t>
+        <w:t>A method,</w:t>
+      </w:r>
+      <w:proofErr w:type="gramEnd"/>
+      <w:r>
+        <w:t xml:space="preserve"> let’</w:t>
       </w:r>
       <w:r>
         <w:t xml:space="preserve">s call it </w:t>
@@ -737,7 +732,6 @@
         <w:t xml:space="preserve">, </w:t>
       </w:r>
       <w:proofErr w:type="spellStart"/>
-      <w:proofErr w:type="gramStart"/>
       <w:r>
         <w:rPr>
           <w:rFonts w:ascii="Consolas" w:hAnsi="Consolas" w:cs="Consolas"/>
@@ -748,7 +742,6 @@
         <w:t>transform.position</w:t>
       </w:r>
       <w:proofErr w:type="spellEnd"/>
-      <w:proofErr w:type="gramEnd"/>
       <w:r>
         <w:rPr>
           <w:rFonts w:ascii="Consolas" w:hAnsi="Consolas" w:cs="Consolas"/>
@@ -905,22 +898,40 @@
         <w:t>)</w:t>
       </w:r>
       <w:r>
-        <w:t xml:space="preserve"> method that calls </w:t>
-      </w:r>
-      <w:r>
-        <w:rPr>
-          <w:rFonts w:ascii="Consolas" w:hAnsi="Consolas"/>
-        </w:rPr>
-        <w:t>Boom()</w:t>
+        <w:t xml:space="preserve"> method that </w:t>
+      </w:r>
+      <w:proofErr w:type="gramStart"/>
+      <w:r>
+        <w:t>calls</w:t>
+      </w:r>
+      <w:proofErr w:type="gramEnd"/>
+      <w:r>
+        <w:t xml:space="preserve"> </w:t>
+      </w:r>
+      <w:proofErr w:type="gramStart"/>
+      <w:r>
+        <w:rPr>
+          <w:rFonts w:ascii="Consolas" w:hAnsi="Consolas"/>
+        </w:rPr>
+        <w:t>Boom(</w:t>
+      </w:r>
+      <w:proofErr w:type="gramEnd"/>
+      <w:r>
+        <w:rPr>
+          <w:rFonts w:ascii="Consolas" w:hAnsi="Consolas"/>
+        </w:rPr>
+        <w:t>)</w:t>
       </w:r>
       <w:r>
         <w:t xml:space="preserve"> when an object hits the box with </w:t>
       </w:r>
       <w:proofErr w:type="spellStart"/>
+      <w:proofErr w:type="gramStart"/>
       <w:r>
         <w:t>a</w:t>
       </w:r>
       <w:proofErr w:type="spellEnd"/>
+      <w:proofErr w:type="gramEnd"/>
       <w:r>
         <w:t xml:space="preserve"> </w:t>
       </w:r>
@@ -1048,13 +1059,8 @@
         <w:pStyle w:val="Heading1"/>
       </w:pPr>
       <w:r>
-        <w:t xml:space="preserve">Making sure your code doesn’t have </w:t>
-      </w:r>
-      <w:proofErr w:type="gramStart"/>
-      <w:r>
-        <w:t>issues</w:t>
-      </w:r>
-      <w:proofErr w:type="gramEnd"/>
+        <w:t>Making sure your code doesn’t have issues</w:t>
+      </w:r>
     </w:p>
     <w:p>
       <w:r>
@@ -1118,15 +1124,7 @@
         <w:t xml:space="preserve">Play it </w:t>
       </w:r>
       <w:r>
-        <w:t xml:space="preserve">for a minute or so, just to make sure no errors </w:t>
-      </w:r>
-      <w:proofErr w:type="gramStart"/>
-      <w:r>
-        <w:t>happen</w:t>
-      </w:r>
-      <w:proofErr w:type="gramEnd"/>
-      <w:r>
-        <w:t xml:space="preserve"> and you don’t have any </w:t>
+        <w:t xml:space="preserve">for a minute or so, just to make sure no errors happen and you don’t have any </w:t>
       </w:r>
       <w:proofErr w:type="spellStart"/>
       <w:r>
@@ -1172,13 +1170,8 @@
         </w:numPr>
       </w:pPr>
       <w:r>
-        <w:t xml:space="preserve">Make a new </w:t>
-      </w:r>
-      <w:proofErr w:type="gramStart"/>
-      <w:r>
-        <w:t>directory</w:t>
-      </w:r>
-      <w:proofErr w:type="gramEnd"/>
+        <w:t>Make a new directory</w:t>
+      </w:r>
     </w:p>
     <w:p>
       <w:pPr>
@@ -1271,13 +1264,8 @@
         <w:t xml:space="preserve">Make a zip file </w:t>
       </w:r>
       <w:r>
-        <w:t xml:space="preserve">of the new </w:t>
-      </w:r>
-      <w:proofErr w:type="gramStart"/>
-      <w:r>
-        <w:t>directory</w:t>
-      </w:r>
-      <w:proofErr w:type="gramEnd"/>
+        <w:t>of the new directory</w:t>
+      </w:r>
     </w:p>
     <w:p>
       <w:pPr>
@@ -1288,13 +1276,8 @@
         </w:numPr>
       </w:pPr>
       <w:r>
-        <w:t xml:space="preserve">Upload it to </w:t>
-      </w:r>
-      <w:proofErr w:type="gramStart"/>
-      <w:r>
-        <w:t>canvas</w:t>
-      </w:r>
-      <w:proofErr w:type="gramEnd"/>
+        <w:t>Upload it to canvas</w:t>
+      </w:r>
     </w:p>
     <w:p>
       <w:pPr>
@@ -1350,7 +1333,7 @@
 </file>
 
 <file path=word/numbering.xml><?xml version="1.0" encoding="utf-8"?>
-<w:numbering xmlns:wpc="http://schemas.microsoft.com/office/word/2010/wordprocessingCanvas" xmlns:cx="http://schemas.microsoft.com/office/drawing/2014/chartex" xmlns:cx1="http://schemas.microsoft.com/office/drawing/2015/9/8/chartex" xmlns:cx2="http://schemas.microsoft.com/office/drawing/2015/10/21/chartex" xmlns:cx3="http://schemas.microsoft.com/office/drawing/2016/5/9/chartex" xmlns:cx4="http://schemas.microsoft.com/office/drawing/2016/5/10/chartex" xmlns:cx5="http://schemas.microsoft.com/office/drawing/2016/5/11/chartex" xmlns:cx6="http://schemas.microsoft.com/office/drawing/2016/5/12/chartex" xmlns:cx7="http://schemas.microsoft.com/office/drawing/2016/5/13/chartex" xmlns:cx8="http://schemas.microsoft.com/office/drawing/2016/5/14/chartex" xmlns:mc="http://schemas.openxmlformats.org/markup-compatibility/2006" xmlns:aink="http://schemas.microsoft.com/office/drawing/2016/ink" xmlns:am3d="http://schemas.microsoft.com/office/drawing/2017/model3d" xmlns:o="urn:schemas-microsoft-com:office:office" xmlns:oel="http://schemas.microsoft.com/office/2019/extlst" xmlns:r="http://schemas.openxmlformats.org/officeDocument/2006/relationships" xmlns:m="http://schemas.openxmlformats.org/officeDocument/2006/math" xmlns:v="urn:schemas-microsoft-com:vml" xmlns:wp14="http://schemas.microsoft.com/office/word/2010/wordprocessingDrawing" xmlns:wp="http://schemas.openxmlformats.org/drawingml/2006/wordprocessingDrawing" xmlns:w10="urn:schemas-microsoft-com:office:word" xmlns:w="http://schemas.openxmlformats.org/wordprocessingml/2006/main" xmlns:w14="http://schemas.microsoft.com/office/word/2010/wordml" xmlns:w15="http://schemas.microsoft.com/office/word/2012/wordml" xmlns:w16cex="http://schemas.microsoft.com/office/word/2018/wordml/cex" xmlns:w16cid="http://schemas.microsoft.com/office/word/2016/wordml/cid" xmlns:w16="http://schemas.microsoft.com/office/word/2018/wordml" xmlns:w16sdtdh="http://schemas.microsoft.com/office/word/2020/wordml/sdtdatahash" xmlns:w16se="http://schemas.microsoft.com/office/word/2015/wordml/symex" xmlns:wpg="http://schemas.microsoft.com/office/word/2010/wordprocessingGroup" xmlns:wpi="http://schemas.microsoft.com/office/word/2010/wordprocessingInk" xmlns:wne="http://schemas.microsoft.com/office/word/2006/wordml" xmlns:wps="http://schemas.microsoft.com/office/word/2010/wordprocessingShape" mc:Ignorable="w14 w15 w16se w16cid w16 w16cex w16sdtdh wp14">
+<w:numbering xmlns:wpc="http://schemas.microsoft.com/office/word/2010/wordprocessingCanvas" xmlns:cx="http://schemas.microsoft.com/office/drawing/2014/chartex" xmlns:cx1="http://schemas.microsoft.com/office/drawing/2015/9/8/chartex" xmlns:cx2="http://schemas.microsoft.com/office/drawing/2015/10/21/chartex" xmlns:cx3="http://schemas.microsoft.com/office/drawing/2016/5/9/chartex" xmlns:cx4="http://schemas.microsoft.com/office/drawing/2016/5/10/chartex" xmlns:cx5="http://schemas.microsoft.com/office/drawing/2016/5/11/chartex" xmlns:cx6="http://schemas.microsoft.com/office/drawing/2016/5/12/chartex" xmlns:cx7="http://schemas.microsoft.com/office/drawing/2016/5/13/chartex" xmlns:cx8="http://schemas.microsoft.com/office/drawing/2016/5/14/chartex" xmlns:mc="http://schemas.openxmlformats.org/markup-compatibility/2006" xmlns:aink="http://schemas.microsoft.com/office/drawing/2016/ink" xmlns:am3d="http://schemas.microsoft.com/office/drawing/2017/model3d" xmlns:o="urn:schemas-microsoft-com:office:office" xmlns:oel="http://schemas.microsoft.com/office/2019/extlst" xmlns:r="http://schemas.openxmlformats.org/officeDocument/2006/relationships" xmlns:m="http://schemas.openxmlformats.org/officeDocument/2006/math" xmlns:v="urn:schemas-microsoft-com:vml" xmlns:wp14="http://schemas.microsoft.com/office/word/2010/wordprocessingDrawing" xmlns:wp="http://schemas.openxmlformats.org/drawingml/2006/wordprocessingDrawing" xmlns:w10="urn:schemas-microsoft-com:office:word" xmlns:w="http://schemas.openxmlformats.org/wordprocessingml/2006/main" xmlns:w14="http://schemas.microsoft.com/office/word/2010/wordml" xmlns:w15="http://schemas.microsoft.com/office/word/2012/wordml" xmlns:w16cex="http://schemas.microsoft.com/office/word/2018/wordml/cex" xmlns:w16cid="http://schemas.microsoft.com/office/word/2016/wordml/cid" xmlns:w16="http://schemas.microsoft.com/office/word/2018/wordml" xmlns:w16du="http://schemas.microsoft.com/office/word/2023/wordml/word16du" xmlns:w16sdtdh="http://schemas.microsoft.com/office/word/2020/wordml/sdtdatahash" xmlns:w16sdtfl="http://schemas.microsoft.com/office/word/2024/wordml/sdtformatlock" xmlns:w16se="http://schemas.microsoft.com/office/word/2015/wordml/symex" xmlns:wpg="http://schemas.microsoft.com/office/word/2010/wordprocessingGroup" xmlns:wpi="http://schemas.microsoft.com/office/word/2010/wordprocessingInk" xmlns:wne="http://schemas.microsoft.com/office/word/2006/wordml" xmlns:wps="http://schemas.microsoft.com/office/word/2010/wordprocessingShape" mc:Ignorable="w14 w15 w16se w16cid w16 w16cex w16sdtdh w16sdtfl w16du wp14">
   <w:abstractNum w:abstractNumId="0" w15:restartNumberingAfterBreak="0">
     <w:nsid w:val="2705307D"/>
     <w:multiLevelType w:val="hybridMultilevel"/>
@@ -2051,7 +2034,7 @@
 </file>
 
 <file path=word/styles.xml><?xml version="1.0" encoding="utf-8"?>
-<w:styles xmlns:mc="http://schemas.openxmlformats.org/markup-compatibility/2006" xmlns:r="http://schemas.openxmlformats.org/officeDocument/2006/relationships" xmlns:w="http://schemas.openxmlformats.org/wordprocessingml/2006/main" xmlns:w14="http://schemas.microsoft.com/office/word/2010/wordml" xmlns:w15="http://schemas.microsoft.com/office/word/2012/wordml" xmlns:w16cex="http://schemas.microsoft.com/office/word/2018/wordml/cex" xmlns:w16cid="http://schemas.microsoft.com/office/word/2016/wordml/cid" xmlns:w16="http://schemas.microsoft.com/office/word/2018/wordml" xmlns:w16sdtdh="http://schemas.microsoft.com/office/word/2020/wordml/sdtdatahash" xmlns:w16se="http://schemas.microsoft.com/office/word/2015/wordml/symex" mc:Ignorable="w14 w15 w16se w16cid w16 w16cex w16sdtdh">
+<w:styles xmlns:mc="http://schemas.openxmlformats.org/markup-compatibility/2006" xmlns:r="http://schemas.openxmlformats.org/officeDocument/2006/relationships" xmlns:w="http://schemas.openxmlformats.org/wordprocessingml/2006/main" xmlns:w14="http://schemas.microsoft.com/office/word/2010/wordml" xmlns:w15="http://schemas.microsoft.com/office/word/2012/wordml" xmlns:w16cex="http://schemas.microsoft.com/office/word/2018/wordml/cex" xmlns:w16cid="http://schemas.microsoft.com/office/word/2016/wordml/cid" xmlns:w16="http://schemas.microsoft.com/office/word/2018/wordml" xmlns:w16du="http://schemas.microsoft.com/office/word/2023/wordml/word16du" xmlns:w16sdtdh="http://schemas.microsoft.com/office/word/2020/wordml/sdtdatahash" xmlns:w16sdtfl="http://schemas.microsoft.com/office/word/2024/wordml/sdtformatlock" xmlns:w16se="http://schemas.microsoft.com/office/word/2015/wordml/symex" mc:Ignorable="w14 w15 w16se w16cid w16 w16cex w16sdtdh w16sdtfl w16du">
   <w:docDefaults>
     <w:rPrDefault>
       <w:rPr>

</xml_diff>